<commit_message>
remove old files, more editing
</commit_message>
<xml_diff>
--- a/doc/Results.docx
+++ b/doc/Results.docx
@@ -115,14 +115,6 @@
     </w:p>
     <w:p>
       <w:pPr>
-        <w:pStyle w:val="BodyText"/>
-      </w:pPr>
-      <w:r>
-        <w:t xml:space="preserve">This is a draft of the main figure. Outgroups are not included in the analysis below. (add horizontal lines for denoting subspecies, group means and expected minimum)</w:t>
-      </w:r>
-    </w:p>
-    <w:p>
-      <w:pPr>
         <w:pStyle w:val="Heading1"/>
       </w:pPr>
       <w:bookmarkStart w:id="23" w:name="genome-wide-recombination-rate-estimates-for-both-sexes"/>
@@ -294,11 +286,6 @@
       <w:r>
         <w:t xml:space="preserve">Examining the mouse means of MLH1 foci per cell separately for each sex reveal distinct patterns of variation (Figure1 B and C). The female means are evenly distributed around the sex-wide mean of approximately 25 MLH1 foci per cell (Figure1 B). While in males, the strain specific means separate more clearly into two groups of high genome wide recombination rates near 30 MLH1 foci per cell and low genome wide recombination rates, near 23 MLH1 foci per cell (Figure1 C).</w:t>
       </w:r>
-    </w:p>
-    <w:p>
-      <w:pPr>
-        <w:pStyle w:val="BodyText"/>
-      </w:pPr>
     </w:p>
     <w:p>
       <w:pPr>
@@ -1593,10 +1580,7 @@
         <w:t xml:space="preserve">KAZ</w:t>
       </w:r>
       <w:r>
-        <w:t xml:space="preserve">(glm; p=0.1), the effect sizes have a smaller range of (4 to 1), indicateing significant, but small strain specific effects on mean MLH1 foci per cell.</w:t>
-      </w:r>
-      <w:r>
-        <w:t xml:space="preserve"> </w:t>
+        <w:t xml:space="preserve">(glm; p=0.1), the effect sizes have a smaller range of (4 to 1), indicating significant but small strain specific effects on mean MLH1 foci per cell.</w:t>
       </w:r>
     </w:p>
     <w:p>
@@ -1614,9 +1598,6 @@
         <w:pStyle w:val="FirstParagraph"/>
       </w:pPr>
       <w:r>
-        <w:t xml:space="preserve"> </w:t>
-      </w:r>
-      <w:r>
         <w:t xml:space="preserve">We examine the within animal variance in MLH1 foci count per cell within the same models applied to mean MLH1 foci count (replacing mean MLH1 foci count with variance of MLH1 foci across cells as the dependent variable).</w:t>
       </w:r>
     </w:p>
@@ -1639,7 +1620,7 @@
         <w:pStyle w:val="BodyText"/>
       </w:pPr>
       <w:r>
-        <w:t xml:space="preserve">There is no significant difference in the amount of within mouse variance of MLH1 foci counts per cell in males according the the linear models. In females, the significance of strain effects was not consistent between the full data set and higher quality dataset</w:t>
+        <w:t xml:space="preserve">There is no significant difference in the amount of within mouse variance of MLH1 foci counts per cell in males according to the linear models. In females, the significance of strain effects was not consistent between the full data set and higher quality dataset</w:t>
       </w:r>
       <w:r>
         <w:t xml:space="preserve"> </w:t>
@@ -1709,7 +1690,7 @@
         <w:pStyle w:val="BodyText"/>
       </w:pPr>
       <w:r>
-        <w:t xml:space="preserve">The strikingpatterns of variation across male and females suggest that the genome wide recombination rates have distinct evolutionary trajectories. For female the pattern of Strain averages distributed around a species wide average fits a model of stabilizing or relaxed evolution in contrast to the male pattern where there is rapid evolution in a subset of genetic strains that is close to a model of directional selection on genome wide recombination rate.</w:t>
+        <w:t xml:space="preserve">The striking patterns of variation across male and females suggest that the genome wide recombination rates have distinct evolutionary trajectories. For female the pattern of Strain averages distributed around a species wide average fits a model of stabilizing or relaxed evolution in contrast to the male pattern where there is rapid evolution in a subset of genetic strains that is close to a model of directional selection on genome wide recombination rate.</w:t>
       </w:r>
     </w:p>
     <w:p>
@@ -2921,25 +2902,21 @@
       <w:pPr>
         <w:pStyle w:val="BodyText"/>
       </w:pPr>
-      <w:r>
-        <w:t xml:space="preserve">For all strains there were significantly more DMC1 foci from leptotene cells compared to zygotene (t.test; p = 1.03</w:t>
-      </w:r>
-      <w:r>
-        <w:t xml:space="preserve">10^{-5}), which reflects the expected patterns across the cell stages in prophase. The mean number of DMC1 foci per cell is associated with evolution of the number of precursors (DSBs), the two high recombining strains tested have significantly more DMC1 foci compared to low recombining strains in leptoene cells (t.test; p=0, one-way-anova; p=0.00027). However the differences in DMC1 foci were not significant for zygotene cells (later prophase) between the two groups (t.test; p=0.66, one-way-anova; p=0.15). Indicating that this marker at early prophase is more predictive of the downstream crossover number differences.</w:t>
-      </w:r>
-    </w:p>
-    <w:p>
-      <w:pPr>
-        <w:pStyle w:val="BodyText"/>
-      </w:pPr>
-      <w:r>
-        <w:t xml:space="preserve"> </w:t>
-      </w:r>
-      <w:r>
-        <w:t xml:space="preserve">After DSB formation, DSBs are repaired as either NCO or CO (CO designation step) with the vast majority being repaired as non-crossover NCO. Thus the ratio of CO:DSB is a partial indicator of the proportion of DSBs which are designated into COs. The ratios, calculated for DMC1 means from both stages of prophase, are not significantly different between the high and low strain groups (t.test; p = 0.94 and p=0.11 for leptotene and zygotene based ratios respectively).</w:t>
-      </w:r>
-      <w:r>
-        <w:t xml:space="preserve"> </w:t>
+    </w:p>
+    <w:p>
+      <w:pPr>
+        <w:pStyle w:val="BodyText"/>
+      </w:pPr>
+      <w:r>
+        <w:t xml:space="preserve">The mean number of DMC1 foci per cell is associated with evolution of the number of precursors (DSBs), the two high recombining strains tested have significantly more DMC1 foci compared to low recombining strains in leptoene cells (t.test; p=0, one-way-anova; p=0.00027). However the differences in DMC1 foci were not significant for zygotene cells (later prophase) between the two groups (t.test; p=0.66, one-way-anova; p=0.15). Indicating that this marker at early prophase is more predictive of the downstream crossover number differences.</w:t>
+      </w:r>
+    </w:p>
+    <w:p>
+      <w:pPr>
+        <w:pStyle w:val="BodyText"/>
+      </w:pPr>
+      <w:r>
+        <w:t xml:space="preserve">After DSB formation, DSBs are repaired as either non-crossover (NCO) or crossovers (COs). with the vast majority being repaired as NCOs. Thus the ratio of CO:DSB is a partial indicator of the proportion of DSBs which are designated into COs. The ratios, calculated for DMC1 means from both stages of prophase, are not significantly different between the high and low strain groups (t.test; p = 0.94 and p=0.11 for leptotene and zygotene based ratios respectively).</w:t>
       </w:r>
     </w:p>
     <w:p>
@@ -3009,15 +2986,30 @@
         <w:pStyle w:val="BodyText"/>
       </w:pPr>
       <w:r>
-        <w:t xml:space="preserve">We distill the variance observed in the mean MLH1 foci counts per cell to number of MLH1 foci per chromosomes (bivalent). Because our observations of MLH1 foci are made in pachtyene cells, our chromosome observations are fully synapsed paired homologous chromosomes (4n copies of each chromosomes). Additionally we can distinguish the idenetiy of indiviual chromsomes (Chromosome 1 or Chromsome 2). for these reasons we use the term bivalent.</w:t>
-      </w:r>
-    </w:p>
-    <w:p>
-      <w:pPr>
-        <w:pStyle w:val="BodyText"/>
-      </w:pPr>
-      <w:r>
-        <w:t xml:space="preserve">Ninety six percent of the pooled dataset of single bivalents (n=34982) have either one or two crossovers (Figure X). Across the female observations the proportions of chromosome classes are not notably different. The proportion of 1CO:2CO distinguishes the high and low rec strains (Figure X). This confirms the intuitive interpretation that high recombination strains are enriched for 2CO bivalents at the expense of 1CO bivalents. In the high rec strains the 2CO proportions are 0.33 (</w:t>
+        <w:t xml:space="preserve">We distill the variance observed in the mean MLH1 foci counts per cell to number of MLH1 foci per bivalent. Because our observations of MLH1 foci are made in pachtyene cells, our chromosome observations are fully synapsed paired homologous chromosomes (4n copies of each chromosomes). Additionally we can distinguish the identity of chromsomes (e.g. Chromosome 1 or Chromosome 2), for these reasons we use the</w:t>
+      </w:r>
+      <w:r>
+        <w:t xml:space="preserve"> </w:t>
+      </w:r>
+      <w:r>
+        <w:t xml:space="preserve">‘</w:t>
+      </w:r>
+      <w:r>
+        <w:t xml:space="preserve">term bivalent</w:t>
+      </w:r>
+      <w:r>
+        <w:t xml:space="preserve">’</w:t>
+      </w:r>
+      <w:r>
+        <w:t xml:space="preserve">.</w:t>
+      </w:r>
+    </w:p>
+    <w:p>
+      <w:pPr>
+        <w:pStyle w:val="BodyText"/>
+      </w:pPr>
+      <w:r>
+        <w:t xml:space="preserve">Ninety six percent of the pooled dataset of single bivalents (n=34982) have either one or two crossovers (Figure X). The proportion of 1CO:2CO distinguishes the high and low rec strains (Figure X). This confirms the intuitive interpretation that high recombination strains are enriched for 2CO bivalents at the expense of 1CO bivalents. In the high rec strains the 2CO proportions are 0.33 (</w:t>
       </w:r>
       <w:r>
         <w:t xml:space="preserve"> </w:t>
@@ -3088,7 +3080,7 @@
         <w:pStyle w:val="BodyText"/>
       </w:pPr>
       <w:r>
-        <w:t xml:space="preserve">While the proportions are significantly different (chi-square-test; p = 0.06),Males from</w:t>
+        <w:t xml:space="preserve">While the proportions are significantly different (chi-square-test; p = 0.06), males</w:t>
       </w:r>
       <w:r>
         <w:t xml:space="preserve"> </w:t>
@@ -3249,23 +3241,7 @@
         <w:pStyle w:val="FirstParagraph"/>
       </w:pPr>
       <w:r>
-        <w:t xml:space="preserve">In order to deconstruct the cell wide MLH1 counts we look at the recombination landscape at the single bivalent level. From our total set of cell images</w:t>
-      </w:r>
-    </w:p>
-    <w:p>
-      <w:pPr>
-        <w:pStyle w:val="BodyText"/>
-      </w:pPr>
-      <w:r>
-        <w:t xml:space="preserve"> </w:t>
-      </w:r>
-    </w:p>
-    <w:p>
-      <w:pPr>
-        <w:pStyle w:val="BodyText"/>
-      </w:pPr>
-      <w:r>
-        <w:t xml:space="preserve">The error of the image analysis algorithm is measuring chromosome features is low and highly similar to manual measures (Peterson 2019). A limitation of our image analysis algorithm we used is that not all bivalents per cell are isolated. The range isolation rates per cell in this data set is 0.51 in</w:t>
+        <w:t xml:space="preserve">For each strain, we deconstructed the estimates of genome wide recombination rate by isolating single bivalents and quantifying the recombination landscape at the single bivalent level using an previously developed image analysis pipeline. The error of the image analysis algorithm is measuring chromosome features is low and highly similar to manual measures (Peterson 2019). A limitation of our image analysis algorithm we used is that not all bivalents per cell are isolated. The range isolation rates per cell in this data set is 0.51 in</w:t>
       </w:r>
       <w:r>
         <w:t xml:space="preserve"> </w:t>
@@ -3323,7 +3299,7 @@
         <w:pStyle w:val="BodyText"/>
       </w:pPr>
       <w:r>
-        <w:t xml:space="preserve">Due to overlap of chromosomes most cells do not have all chromsomes measured, but we assume that the isolation of chromsomes within cell images is not biased. From our total set of cell images 10458 chromosome objects were isolated by the image analysis software. After the human curation step, 9829 single bivalent observations remained. Given the large number of single chromosome observations, we assume that each of the data sets are equally representative of general patterns.</w:t>
+        <w:t xml:space="preserve">Due to overlap of chromosomes most cells do not have measurements for all bivalents, but we assume that the isolation of chromsomes within cell images is not biased. From our total set of cell images 10458 chromosome objects were isolated by the image analysis software. After the human curation step, 9829 single bivalent observations remained. Given the large number of single chromosome observations, we assume that each of the data sets are equally representative of general patterns.</w:t>
       </w:r>
     </w:p>
     <w:p>
@@ -3356,22 +3332,13 @@
       <w:pPr>
         <w:pStyle w:val="FirstParagraph"/>
       </w:pPr>
-      <w:r>
-        <w:t xml:space="preserve">In many mammalian species the SC lengths are longer in females, yet most all of these observations come from species with female biased heterochiasmy. Our panel of house mice provides an opportunity to test</w:t>
-      </w:r>
-      <w:r>
-        <w:t xml:space="preserve"> </w:t>
-      </w:r>
-      <w:r>
-        <w:t xml:space="preserve">if the sex differences in chromatin compaction (SC length) are reversed in the high rec strains (with male-biased heterochiasmy).</w:t>
-      </w:r>
-    </w:p>
-    <w:p>
-      <w:pPr>
-        <w:pStyle w:val="BodyText"/>
-      </w:pPr>
-      <w:r>
-        <w:t xml:space="preserve">&lt;</w:t>
+    </w:p>
+    <w:p>
+      <w:pPr>
+        <w:pStyle w:val="BodyText"/>
+      </w:pPr>
+      <w:r>
+        <w:t xml:space="preserve">In many mammalian species the SC lengths are longer in females, yet most all of these observations come from species with female biased heterochiasmy. Our panel of house mice provides an opportunity to test if the sex differences in chromatin compaction (SC length) are reversed in the high rec strains (with male-biased heterochiasmy;</w:t>
       </w:r>
       <w:r>
         <w:t xml:space="preserve"> </w:t>
@@ -3412,28 +3379,15 @@
         <w:t xml:space="preserve">MSM</w:t>
       </w:r>
       <w:r>
-        <w:t xml:space="preserve">). A simple model might predict if SC length is the strongest predictor for number of MLH1 foci er cell the high recombining males would have longer SC length proportional to differences in the number of MLH1 foci per cell.&gt;</w:t>
-      </w:r>
-    </w:p>
-    <w:p>
-      <w:pPr>
-        <w:pStyle w:val="BodyText"/>
-      </w:pPr>
-    </w:p>
-    <w:p>
-      <w:pPr>
-        <w:pStyle w:val="BodyText"/>
-      </w:pPr>
-      <w:r>
-        <w:t xml:space="preserve">To account for confounding effect of sex chromosome and compare the sex differences in the process of chromatin compaction during meiosis, we use a reduced bivalent data set made up of bivalents with SC lengths below the 2nd quartile for SC length from a single cell.</w:t>
-      </w:r>
-    </w:p>
-    <w:p>
-      <w:pPr>
-        <w:pStyle w:val="BodyText"/>
-      </w:pPr>
-      <w:r>
-        <w:t xml:space="preserve">This results in a dataset of the shortest 4 to 5 chromosomes and excludes the X bivalent (predicted to be the third longest chromosome) in the oocytes. A total of 678</w:t>
+        <w:t xml:space="preserve">). A simple model might predict if SC length is the strongest predictor for number of MLH1 foci per cell males of the high recombining strains would have longer SC length leading to the difference in total MLH1 foci per cell.</w:t>
+      </w:r>
+    </w:p>
+    <w:p>
+      <w:pPr>
+        <w:pStyle w:val="BodyText"/>
+      </w:pPr>
+      <w:r>
+        <w:t xml:space="preserve">To account for confounding effects of sex chromosomes on measures of chromatin compaction (SC area) we use a reduced bivalent data set made up of bivalents with SC lengths below the 2nd quartile for SC length from a single cell to compare across sexes. This results in a dataset of the shortest 4 to 5 chromosomes and excludes the X bivalent in the oocytes, which is predicted to be the third longest chromosome by Mb. A total of 678</w:t>
       </w:r>
       <w:r>
         <w:t xml:space="preserve"> </w:t>
@@ -3506,7 +3460,78 @@
         <w:pStyle w:val="BodyText"/>
       </w:pPr>
       <w:r>
-        <w:t xml:space="preserve">For all but one strain,</w:t>
+        <w:t xml:space="preserve">All strains have longer mouse mean for short bivalents in females (Figure X) and all but one strain, SKIVE, had significant differences. The difference, (F:M), across strains ranges from 1.15 in MSM to 1.49 in WSB.</w:t>
+      </w:r>
+    </w:p>
+    <w:p>
+      <w:pPr>
+        <w:pStyle w:val="BodyText"/>
+      </w:pPr>
+      <w:r>
+        <w:t xml:space="preserve">&lt;(t.test; p = 0.02, p =0.00049, and p=0.0016 for</w:t>
+      </w:r>
+      <w:r>
+        <w:t xml:space="preserve"> </w:t>
+      </w:r>
+      <w:r>
+        <w:rPr>
+          <w:i/>
+        </w:rPr>
+        <w:t xml:space="preserve">domesticus</w:t>
+      </w:r>
+      <w:r>
+        <w:rPr>
+          <w:vertAlign w:val="superscript"/>
+          <w:i/>
+        </w:rPr>
+        <w:t xml:space="preserve">WSB</w:t>
+      </w:r>
+      <w:r>
+        <w:t xml:space="preserve">,</w:t>
+      </w:r>
+      <w:r>
+        <w:t xml:space="preserve"> </w:t>
+      </w:r>
+      <w:r>
+        <w:rPr>
+          <w:i/>
+        </w:rPr>
+        <w:t xml:space="preserve">domesticus</w:t>
+      </w:r>
+      <w:r>
+        <w:rPr>
+          <w:vertAlign w:val="superscript"/>
+          <w:i/>
+        </w:rPr>
+        <w:t xml:space="preserve">G</w:t>
+      </w:r>
+      <w:r>
+        <w:t xml:space="preserve"> </w:t>
+      </w:r>
+      <w:r>
+        <w:t xml:space="preserve">and</w:t>
+      </w:r>
+      <w:r>
+        <w:t xml:space="preserve"> </w:t>
+      </w:r>
+      <w:r>
+        <w:rPr>
+          <w:i/>
+        </w:rPr>
+        <w:t xml:space="preserve">domesticus</w:t>
+      </w:r>
+      <w:r>
+        <w:rPr>
+          <w:vertAlign w:val="superscript"/>
+          <w:i/>
+        </w:rPr>
+        <w:t xml:space="preserve">LEW</w:t>
+      </w:r>
+      <w:r>
+        <w:t xml:space="preserve"> </w:t>
+      </w:r>
+      <w:r>
+        <w:t xml:space="preserve">respectively. the musculus strins (t.test; p= 0.00011, 0.06, and 0.11 for</w:t>
       </w:r>
       <w:r>
         <w:t xml:space="preserve"> </w:t>
@@ -3522,211 +3547,71 @@
           <w:vertAlign w:val="superscript"/>
           <w:i/>
         </w:rPr>
+        <w:t xml:space="preserve">PWD</w:t>
+      </w:r>
+      <w:r>
+        <w:t xml:space="preserve"> </w:t>
+      </w:r>
+      <w:r>
+        <w:t xml:space="preserve">,</w:t>
+      </w:r>
+      <w:r>
+        <w:t xml:space="preserve"> </w:t>
+      </w:r>
+      <w:r>
+        <w:rPr>
+          <w:i/>
+        </w:rPr>
+        <w:t xml:space="preserve">musculus</w:t>
+      </w:r>
+      <w:r>
+        <w:rPr>
+          <w:vertAlign w:val="superscript"/>
+          <w:i/>
+        </w:rPr>
+        <w:t xml:space="preserve">KAZ</w:t>
+      </w:r>
+      <w:r>
+        <w:t xml:space="preserve"> </w:t>
+      </w:r>
+      <w:r>
+        <w:t xml:space="preserve">,</w:t>
+      </w:r>
+      <w:r>
+        <w:t xml:space="preserve"> </w:t>
+      </w:r>
+      <w:r>
+        <w:rPr>
+          <w:i/>
+        </w:rPr>
+        <w:t xml:space="preserve">musculus</w:t>
+      </w:r>
+      <w:r>
+        <w:rPr>
+          <w:vertAlign w:val="superscript"/>
+          <w:i/>
+        </w:rPr>
         <w:t xml:space="preserve">SKIVE</w:t>
       </w:r>
       <w:r>
-        <w:t xml:space="preserve">, the mouse mean for the short bivalents are significantly longer (Figure X)</w:t>
-      </w:r>
-      <w:r>
-        <w:t xml:space="preserve"> </w:t>
-      </w:r>
-      <w:r>
-        <w:br w:type="textWrapping"/>
-      </w:r>
-      <w:r>
-        <w:t xml:space="preserve">(t.test; p = 0.02, p =0.00049, and p=0.0016 for</w:t>
-      </w:r>
-      <w:r>
-        <w:t xml:space="preserve"> </w:t>
-      </w:r>
-      <w:r>
-        <w:rPr>
-          <w:i/>
-        </w:rPr>
-        <w:t xml:space="preserve">domesticus</w:t>
-      </w:r>
-      <w:r>
-        <w:rPr>
-          <w:vertAlign w:val="superscript"/>
-          <w:i/>
-        </w:rPr>
-        <w:t xml:space="preserve">WSB</w:t>
-      </w:r>
-      <w:r>
-        <w:t xml:space="preserve">,</w:t>
-      </w:r>
-      <w:r>
-        <w:t xml:space="preserve"> </w:t>
-      </w:r>
-      <w:r>
-        <w:rPr>
-          <w:i/>
-        </w:rPr>
-        <w:t xml:space="preserve">domesticus</w:t>
-      </w:r>
-      <w:r>
-        <w:rPr>
-          <w:vertAlign w:val="superscript"/>
-          <w:i/>
-        </w:rPr>
-        <w:t xml:space="preserve">G</w:t>
-      </w:r>
-      <w:r>
-        <w:t xml:space="preserve"> </w:t>
-      </w:r>
-      <w:r>
-        <w:t xml:space="preserve">and</w:t>
-      </w:r>
-      <w:r>
-        <w:t xml:space="preserve"> </w:t>
-      </w:r>
-      <w:r>
-        <w:rPr>
-          <w:i/>
-        </w:rPr>
-        <w:t xml:space="preserve">domesticus</w:t>
-      </w:r>
-      <w:r>
-        <w:rPr>
-          <w:vertAlign w:val="superscript"/>
-          <w:i/>
-        </w:rPr>
-        <w:t xml:space="preserve">LEW</w:t>
-      </w:r>
-      <w:r>
-        <w:t xml:space="preserve"> </w:t>
-      </w:r>
-      <w:r>
-        <w:t xml:space="preserve">respectively.</w:t>
-      </w:r>
-    </w:p>
-    <w:p>
-      <w:pPr>
-        <w:pStyle w:val="BodyText"/>
-      </w:pPr>
-      <w:r>
-        <w:rPr>
-          <w:rStyle w:val="VerbatimChar"/>
-          <w:b/>
-        </w:rPr>
-        <w:t xml:space="preserve">r</w:t>
-      </w:r>
-      <w:r>
-        <w:rPr>
-          <w:b/>
-        </w:rPr>
-        <w:t xml:space="preserve"> </w:t>
-      </w:r>
-      <w:r>
-        <w:rPr>
-          <w:b/>
-        </w:rPr>
-        <w:t xml:space="preserve">the magnitude differences between the mouse mean short bivalent SC range from X to X</w:t>
-      </w:r>
-    </w:p>
-    <w:p>
-      <w:pPr>
-        <w:pStyle w:val="BodyText"/>
-      </w:pPr>
-      <w:r>
-        <w:t xml:space="preserve">This pattern is also true for the musculus strins (t.test; p= 0.00011, 0.06, and 0.11 for</w:t>
-      </w:r>
-      <w:r>
-        <w:t xml:space="preserve"> </w:t>
-      </w:r>
-      <w:r>
-        <w:rPr>
-          <w:i/>
-        </w:rPr>
-        <w:t xml:space="preserve">musculus</w:t>
-      </w:r>
-      <w:r>
-        <w:rPr>
-          <w:vertAlign w:val="superscript"/>
-          <w:i/>
-        </w:rPr>
-        <w:t xml:space="preserve">PWD</w:t>
-      </w:r>
-      <w:r>
-        <w:t xml:space="preserve"> </w:t>
-      </w:r>
-      <w:r>
-        <w:t xml:space="preserve">,</w:t>
-      </w:r>
-      <w:r>
-        <w:t xml:space="preserve"> </w:t>
-      </w:r>
-      <w:r>
-        <w:rPr>
-          <w:i/>
-        </w:rPr>
-        <w:t xml:space="preserve">musculus</w:t>
-      </w:r>
-      <w:r>
-        <w:rPr>
-          <w:vertAlign w:val="superscript"/>
-          <w:i/>
-        </w:rPr>
-        <w:t xml:space="preserve">KAZ</w:t>
-      </w:r>
-      <w:r>
-        <w:t xml:space="preserve"> </w:t>
-      </w:r>
-      <w:r>
-        <w:t xml:space="preserve">,</w:t>
-      </w:r>
-      <w:r>
-        <w:t xml:space="preserve"> </w:t>
-      </w:r>
-      <w:r>
-        <w:rPr>
-          <w:i/>
-        </w:rPr>
-        <w:t xml:space="preserve">musculus</w:t>
-      </w:r>
-      <w:r>
-        <w:rPr>
-          <w:vertAlign w:val="superscript"/>
-          <w:i/>
-        </w:rPr>
-        <w:t xml:space="preserve">SKIVE</w:t>
-      </w:r>
-      <w:r>
-        <w:t xml:space="preserve"> </w:t>
-      </w:r>
-      <w:r>
-        <w:t xml:space="preserve">respectively.</w:t>
-      </w:r>
-    </w:p>
-    <w:p>
-      <w:pPr>
-        <w:pStyle w:val="BodyText"/>
-      </w:pPr>
-      <w:r>
-        <w:t xml:space="preserve">An additional measure of single bivalents, we tested a measure of the SC lengths for the whole genome (whole cells) using an image analysis algorithm which measures the skeletonized bivalent and provides an acurate measure of the lengths of single SC/bivalents (ref RWang).</w:t>
-      </w:r>
-    </w:p>
-    <w:p>
-      <w:pPr>
-        <w:pStyle w:val="BodyText"/>
-      </w:pPr>
-      <w:r>
-        <w:t xml:space="preserve">We apply a skeletonizing image analysis algorithm to all MLH1 meiocyte spreads images. X cell wide total SC measures remained after and after outliers removed,</w:t>
-      </w:r>
-      <w:r>
-        <w:t xml:space="preserve"> </w:t>
-      </w:r>
-      <w:r>
-        <w:t xml:space="preserve">Mouse means were calculated for their total SC area per cell and are displayed in figure X.</w:t>
-      </w:r>
-    </w:p>
-    <w:p>
-      <w:pPr>
-        <w:pStyle w:val="BodyText"/>
-      </w:pPr>
-      <w:r>
-        <w:t xml:space="preserve">The comparison of this metric is somewhat complicated across sexes due to the sex chromosomes. Breifly/in effect the oocytes have an additional autosome, and the spermatocytes have a mostly recombinationly inactive unit of SC (the XY).</w:t>
-      </w:r>
+        <w:t xml:space="preserve"> </w:t>
+      </w:r>
+      <w:r>
+        <w:t xml:space="preserve">respectively.&gt;</w:t>
+      </w:r>
+    </w:p>
+    <w:p>
+      <w:pPr>
+        <w:pStyle w:val="BodyText"/>
+      </w:pPr>
+      <w:r>
+        <w:t xml:space="preserve">For an addtional metric of chromatin compaction, we tested a whole cell measure of SC length using an second image analysis algorithm which converts the SC signal (into single pixel wide skeleton) and provides accurate estimates of the summed SC length of bivalents for single cells (ref Wang). We apply a skeletonizing image analysis algorithm to all MLH1 meiocyte spreads images. Mouse means were calculated from 2984 cell wide total SC measures (figure X). (where as 3680 number of cells had MLH1 measures ).</w:t>
+      </w:r>
+    </w:p>
+    <w:p>
+      <w:pPr>
+        <w:pStyle w:val="BodyText"/>
+      </w:pPr>
     </w:p>
     <w:p>
       <w:pPr>
@@ -3888,12 +3773,6 @@
         <w:t xml:space="preserve">WSB</w:t>
       </w:r>
       <w:r>
-        <w:rPr>
-          <w:i/>
-        </w:rPr>
-        <w:t xml:space="preserve"> </w:t>
-      </w:r>
-      <w:r>
         <w:t xml:space="preserve"> </w:t>
       </w:r>
       <w:r>
@@ -3916,12 +3795,6 @@
         <w:t xml:space="preserve">G</w:t>
       </w:r>
       <w:r>
-        <w:rPr>
-          <w:i/>
-        </w:rPr>
-        <w:t xml:space="preserve"> </w:t>
-      </w:r>
-      <w:r>
         <w:t xml:space="preserve"> </w:t>
       </w:r>
       <w:r>
@@ -3944,12 +3817,6 @@
         <w:t xml:space="preserve">LEW</w:t>
       </w:r>
       <w:r>
-        <w:rPr>
-          <w:i/>
-        </w:rPr>
-        <w:t xml:space="preserve"> </w:t>
-      </w:r>
-      <w:r>
         <w:t xml:space="preserve"> </w:t>
       </w:r>
       <w:r>
@@ -3972,16 +3839,32 @@
         <w:t xml:space="preserve">PWD</w:t>
       </w:r>
       <w:r>
-        <w:rPr>
-          <w:i/>
-        </w:rPr>
-        <w:t xml:space="preserve"> </w:t>
-      </w:r>
-      <w:r>
-        <w:t xml:space="preserve"> </w:t>
-      </w:r>
-      <w:r>
-        <w:t xml:space="preserve">p = 0.00085, KAZ p = 0.00000087,</w:t>
+        <w:t xml:space="preserve"> </w:t>
+      </w:r>
+      <w:r>
+        <w:t xml:space="preserve">p = 0.00085,</w:t>
+      </w:r>
+      <w:r>
+        <w:t xml:space="preserve"> </w:t>
+      </w:r>
+      <w:r>
+        <w:rPr>
+          <w:i/>
+        </w:rPr>
+        <w:t xml:space="preserve">musculus</w:t>
+      </w:r>
+      <w:r>
+        <w:rPr>
+          <w:vertAlign w:val="superscript"/>
+          <w:i/>
+        </w:rPr>
+        <w:t xml:space="preserve">KAZ</w:t>
+      </w:r>
+      <w:r>
+        <w:t xml:space="preserve"> </w:t>
+      </w:r>
+      <w:r>
+        <w:t xml:space="preserve">p = 0.00000087,</w:t>
       </w:r>
       <w:r>
         <w:t xml:space="preserve"> </w:t>
@@ -4000,12 +3883,6 @@
         <w:t xml:space="preserve">MSM</w:t>
       </w:r>
       <w:r>
-        <w:rPr>
-          <w:i/>
-        </w:rPr>
-        <w:t xml:space="preserve"> </w:t>
-      </w:r>
-      <w:r>
         <w:t xml:space="preserve"> </w:t>
       </w:r>
       <w:r>
@@ -4017,59 +3894,7 @@
         <w:pStyle w:val="BodyText"/>
       </w:pPr>
       <w:r>
-        <w:t xml:space="preserve">&lt;</w:t>
-      </w:r>
-      <w:r>
-        <w:rPr>
-          <w:b/>
-        </w:rPr>
-        <w:t xml:space="preserve">t.test results for total.SC</w:t>
-      </w:r>
-      <w:r>
-        <w:t xml:space="preserve"> </w:t>
-      </w:r>
-      <w:r>
-        <w:t xml:space="preserve">all values (F vs M) (p= 1.47</w:t>
-      </w:r>
-      <w:r>
-        <w:t xml:space="preserve">10^{-26})</w:t>
-      </w:r>
-      <w:r>
-        <w:t xml:space="preserve"> </w:t>
-      </w:r>
-      <w:r>
-        <w:t xml:space="preserve">Dom (F vs M) – (ttest; p=4.19</w:t>
-      </w:r>
-      <w:r>
-        <w:t xml:space="preserve">10^{-15})</w:t>
-      </w:r>
-      <w:r>
-        <w:t xml:space="preserve"> </w:t>
-      </w:r>
-      <w:r>
-        <w:t xml:space="preserve">Musc (F vs M) – (ttest; p=1.15</w:t>
-      </w:r>
-      <w:r>
-        <w:t xml:space="preserve">10^{-9}) (note, missing SKIVE, not enough female measures)</w:t>
-      </w:r>
-      <w:r>
-        <w:br w:type="textWrapping"/>
-      </w:r>
-      <w:r>
-        <w:t xml:space="preserve">MSM (F vs M) – (ttest; p= 0.03)&gt;</w:t>
-      </w:r>
-    </w:p>
-    <w:p>
-      <w:pPr>
-        <w:pStyle w:val="BodyText"/>
-      </w:pPr>
-    </w:p>
-    <w:p>
-      <w:pPr>
-        <w:pStyle w:val="BodyText"/>
-      </w:pPr>
-      <w:r>
-        <w:t xml:space="preserve">We follow up the general result of females have longer SC lengths – by applying the same model frameworks which we used to analyze the mean MLH1 foci per cell – to understsand the evolutionary framework.</w:t>
+        <w:t xml:space="preserve">To test for strain and subspecies specific effects on the sex difference in SC lengths we apply the following set of models.</w:t>
       </w:r>
     </w:p>
     <w:p>
@@ -4557,7 +4382,7 @@
         <w:t xml:space="preserve"> </w:t>
       </w:r>
       <w:r>
-        <w:t xml:space="preserve">length as the dependaent variable, sex is the most significant effect (LTR; p =6.9</w:t>
+        <w:t xml:space="preserve">length as the dependent variable, sex is the most significant effect (LTR; p =6.9</w:t>
       </w:r>
       <w:r>
         <w:t xml:space="preserve">10^{-11}). The interaction (subspecies by sex) effect was also slightly significant (p = 0.13).</w:t>
@@ -4568,7 +4393,21 @@
         <w:pStyle w:val="BodyText"/>
       </w:pPr>
       <w:r>
-        <w:t xml:space="preserve">In the mixed model run on the mean total SC metric, there are more significant effects for strain and subsp for the mixed model using mean</w:t>
+        <w:t xml:space="preserve">In the mixed model run on the mean total SC metric all of the coefficients were significant, (LTR; subsp p= 0, sex p = 1.2</w:t>
+      </w:r>
+      <w:r>
+        <w:t xml:space="preserve">10^{-31}, and interaction p = 7.12</w:t>
+      </w:r>
+      <w:r>
+        <w:t xml:space="preserve">10^{-4}, (random LRT; strain p = 0).</w:t>
+      </w:r>
+    </w:p>
+    <w:p>
+      <w:pPr>
+        <w:pStyle w:val="BodyText"/>
+      </w:pPr>
+      <w:r>
+        <w:t xml:space="preserve">In linear models (M2 and M3) for</w:t>
       </w:r>
       <w:r>
         <w:t xml:space="preserve"> </w:t>
@@ -4577,27 +4416,18 @@
         <w:rPr>
           <w:b/>
         </w:rPr>
-        <w:t xml:space="preserve">total sc</w:t>
-      </w:r>
-      <w:r>
-        <w:t xml:space="preserve"> </w:t>
-      </w:r>
-      <w:r>
-        <w:t xml:space="preserve">all of the coefficients were significant, (LTR; subsp p= 0, sex p = 1.2</w:t>
-      </w:r>
-      <w:r>
-        <w:t xml:space="preserve">10^{-31}, and interaction p = 7.12</w:t>
-      </w:r>
-      <w:r>
-        <w:t xml:space="preserve">10^{-4}, (random LRT; strain p = 0).</w:t>
-      </w:r>
-    </w:p>
-    <w:p>
-      <w:pPr>
-        <w:pStyle w:val="BodyText"/>
-      </w:pPr>
-      <w:r>
-        <w:t xml:space="preserve">In linear models (M2 and M3) for</w:t>
+        <w:t xml:space="preserve">mean short bivalent length</w:t>
+      </w:r>
+      <w:r>
+        <w:t xml:space="preserve">, sex is the most significant coefficient (M2 glm; p =0 and M3 glm; p = 0) with slight significant strain and interaction effects (glm; p=0.03, p =0.09 respectively).</w:t>
+      </w:r>
+    </w:p>
+    <w:p>
+      <w:pPr>
+        <w:pStyle w:val="BodyText"/>
+      </w:pPr>
+      <w:r>
+        <w:t xml:space="preserve">The following effects had significant p values for the</w:t>
       </w:r>
       <w:r>
         <w:t xml:space="preserve"> </w:t>
@@ -4606,26 +4436,6 @@
         <w:rPr>
           <w:b/>
         </w:rPr>
-        <w:t xml:space="preserve">mean short bivalent length</w:t>
-      </w:r>
-      <w:r>
-        <w:t xml:space="preserve">, sex is the most significant coefficient (M2 glm; p =0 and M3 glm; p = 0) with slight significant strain and interaction effects (glm; p=0.03, p =0.09 respectively).</w:t>
-      </w:r>
-    </w:p>
-    <w:p>
-      <w:pPr>
-        <w:pStyle w:val="BodyText"/>
-      </w:pPr>
-      <w:r>
-        <w:t xml:space="preserve">The following effects had significant p values for the</w:t>
-      </w:r>
-      <w:r>
-        <w:t xml:space="preserve"> </w:t>
-      </w:r>
-      <w:r>
-        <w:rPr>
-          <w:b/>
-        </w:rPr>
         <w:t xml:space="preserve">total SC</w:t>
       </w:r>
       <w:r>
@@ -4703,44 +4513,30 @@
         <w:t xml:space="preserve">10^{-6}), PWD strain (glm M3; p = 6.27</w:t>
       </w:r>
       <w:r>
-        <w:t xml:space="preserve">10^{-5}). (this means…). Supporting the strong sex difference and also indicating that SC length has evolved across strains within this panel, when chromatin condensation is summarized / quantified at this level.</w:t>
-      </w:r>
-    </w:p>
-    <w:p>
-      <w:pPr>
-        <w:pStyle w:val="BodyText"/>
-      </w:pPr>
-    </w:p>
-    <w:p>
-      <w:pPr>
-        <w:pStyle w:val="BodyText"/>
-      </w:pPr>
-    </w:p>
-    <w:p>
-      <w:pPr>
-        <w:pStyle w:val="BodyText"/>
-      </w:pPr>
-    </w:p>
-    <w:p>
-      <w:pPr>
-        <w:pStyle w:val="BodyText"/>
-      </w:pPr>
-      <w:r>
-        <w:br w:type="textWrapping"/>
-      </w:r>
-      <w:r>
-        <w:t xml:space="preserve">-following up on SC area - with how COs are place - placement and number of COs on single bivalents</w:t>
-      </w:r>
-    </w:p>
-    <w:p>
-      <w:pPr>
-        <w:numPr>
-          <w:numId w:val="1001"/>
-          <w:ilvl w:val="0"/>
-        </w:numPr>
-      </w:pPr>
-      <w:r>
-        <w:t xml:space="preserve">Transition, — the SC-AE area can be thought of as the</w:t>
+        <w:t xml:space="preserve">10^{-5}). (this means…). Supporting the strong sex difference and also indicating that SC length has evolved across strains within this panel, when chromatin condensation is summarized at this level.</w:t>
+      </w:r>
+    </w:p>
+    <w:p>
+      <w:pPr>
+        <w:pStyle w:val="BodyText"/>
+      </w:pPr>
+    </w:p>
+    <w:p>
+      <w:pPr>
+        <w:pStyle w:val="BodyText"/>
+      </w:pPr>
+    </w:p>
+    <w:p>
+      <w:pPr>
+        <w:pStyle w:val="BodyText"/>
+      </w:pPr>
+    </w:p>
+    <w:p>
+      <w:pPr>
+        <w:pStyle w:val="BodyText"/>
+      </w:pPr>
+      <w:r>
+        <w:t xml:space="preserve">The SC length per chromsomes can be thought of as the</w:t>
       </w:r>
       <w:r>
         <w:t xml:space="preserve"> </w:t>
@@ -4749,13 +4545,7 @@
         <w:t xml:space="preserve">‘</w:t>
       </w:r>
       <w:r>
-        <w:t xml:space="preserve">area / available real-estate for COs</w:t>
-      </w:r>
-      <w:r>
-        <w:t xml:space="preserve"> </w:t>
-      </w:r>
-      <w:r>
-        <w:t xml:space="preserve">– these results suggest that this area is ’utilized</w:t>
+        <w:t xml:space="preserve">area / available real-estate for COs. These results suggest that this area is ’utilized</w:t>
       </w:r>
       <w:r>
         <w:t xml:space="preserve">’</w:t>
@@ -4764,18 +4554,33 @@
         <w:t xml:space="preserve"> </w:t>
       </w:r>
       <w:r>
-        <w:t xml:space="preserve">in different ways across sexes and strains - so we next investigate the recombination landscape - (ie the relationship between the placement and number of COs along chromosomes).</w:t>
-      </w:r>
-    </w:p>
-    <w:p>
-      <w:pPr>
-        <w:numPr>
-          <w:numId w:val="1001"/>
-          <w:ilvl w:val="0"/>
-        </w:numPr>
-      </w:pPr>
-      <w:r>
-        <w:t xml:space="preserve">We focus on two metrics/ aspects i) the placement of single foci along a bivalent (just 1CO) and ii) the placement of two foci on the same bivalent / the interfocal distance of 2CO bivalents (reflects crossover interference)</w:t>
+        <w:t xml:space="preserve">in different ways between sexes, espicially in the strains with the high rec males, which have less</w:t>
+      </w:r>
+      <w:r>
+        <w:t xml:space="preserve"> </w:t>
+      </w:r>
+      <w:r>
+        <w:t xml:space="preserve">‘</w:t>
+      </w:r>
+      <w:r>
+        <w:t xml:space="preserve">area</w:t>
+      </w:r>
+      <w:r>
+        <w:t xml:space="preserve">’</w:t>
+      </w:r>
+      <w:r>
+        <w:t xml:space="preserve"> </w:t>
+      </w:r>
+      <w:r>
+        <w:t xml:space="preserve">for crossovers compared to females, but have more crossovers per cell on average.</w:t>
+      </w:r>
+    </w:p>
+    <w:p>
+      <w:pPr>
+        <w:pStyle w:val="BodyText"/>
+      </w:pPr>
+      <w:r>
+        <w:t xml:space="preserve">We focus on aspects of the recombination landscape for the two major classes of bivalents; i) the placement of single foci along a single crossover bivalent and ii) the spacing of two foci on the same bivalent, or the interfocal distance (IFD).</w:t>
       </w:r>
     </w:p>
     <w:p>
@@ -4793,55 +4598,36 @@
         <w:pStyle w:val="FirstParagraph"/>
       </w:pPr>
       <w:r>
-        <w:t xml:space="preserve">We focus on the foci positions from one crossover (1CO n=</w:t>
-      </w:r>
-      <w:r>
-        <w:t xml:space="preserve"> </w:t>
-      </w:r>
-      <w:r>
-        <w:rPr>
-          <w:rStyle w:val="VerbatimChar"/>
-        </w:rPr>
-        <w:t xml:space="preserve">r</w:t>
-      </w:r>
-      <w:r>
-        <w:t xml:space="preserve">) bivalents since the landscape patterns for multi crossover bivalents (2COs) will be highly influenced by crossover interference.</w:t>
-      </w:r>
-    </w:p>
-    <w:p>
-      <w:pPr>
-        <w:pStyle w:val="BodyText"/>
-      </w:pPr>
-      <w:r>
-        <w:t xml:space="preserve">The CO positions are normalized by the SC length and anchored at the centromere with the normalized position values ranging from 0 to 1, (refered here as terminal or telomeric position).</w:t>
-      </w:r>
-    </w:p>
-    <w:p>
-      <w:pPr>
-        <w:pStyle w:val="BodyText"/>
-      </w:pPr>
-      <w:r>
-        <w:t xml:space="preserve">In all strains, the 1CO landscape had significant differences between males and female which followed the âtypical landscapeâ of females having central positions and males have terminal foci positions.</w:t>
-      </w:r>
-      <w:r>
-        <w:t xml:space="preserve"> </w:t>
-      </w:r>
-      <w:r>
-        <w:t xml:space="preserve">(These results were also supported by the Mixed model which</w:t>
-      </w:r>
-      <w:r>
-        <w:t xml:space="preserve"> </w:t>
-      </w:r>
-      <w:r>
-        <w:t xml:space="preserve">For the mixed model, sex is the most significant effect (LTR; p =1.2610^{-25}).The random effect of strain is also significant (LRT; p =0.01).</w:t>
-      </w:r>
-    </w:p>
-    <w:p>
-      <w:pPr>
-        <w:pStyle w:val="BodyText"/>
-      </w:pPr>
-      <w:r>
-        <w:t xml:space="preserve">After confirming the significant sex differences for 1CO position, we apply the model frameworks</w:t>
+        <w:t xml:space="preserve">The mean normalized foci positions per mouse from 6829 single crossover bivalents. The CO positions are normalized by the SC length and anchored at the centromere with the normalized position values ranging from 0 to 1, (refered here as terminal or telomeric position).</w:t>
+      </w:r>
+    </w:p>
+    <w:p>
+      <w:pPr>
+        <w:pStyle w:val="BodyText"/>
+      </w:pPr>
+      <w:r>
+        <w:t xml:space="preserve">In all strains, the 1CO landscape had significant differences between males and female which followed the</w:t>
+      </w:r>
+      <w:r>
+        <w:t xml:space="preserve"> </w:t>
+      </w:r>
+      <w:r>
+        <w:t xml:space="preserve">“</w:t>
+      </w:r>
+      <w:r>
+        <w:t xml:space="preserve">typical landscape</w:t>
+      </w:r>
+      <w:r>
+        <w:t xml:space="preserve">”</w:t>
+      </w:r>
+      <w:r>
+        <w:t xml:space="preserve"> </w:t>
+      </w:r>
+      <w:r>
+        <w:t xml:space="preserve">of sex difference observed in many other species (Sardell Kirkpatrick). The foci position was more medially places in females while males have more terminal normalized foci positions (ttest; p = 2.92</w:t>
+      </w:r>
+      <w:r>
+        <w:t xml:space="preserve">10^{-22}).</w:t>
       </w:r>
     </w:p>
     <w:p>
@@ -5323,30 +5109,18 @@
         <w:pStyle w:val="FirstParagraph"/>
       </w:pPr>
       <w:r>
-        <w:t xml:space="preserve">The linear models were used — to detect if specific strains differed in the sex differences in the 1CO landscape.</w:t>
-      </w:r>
-      <w:r>
-        <w:t xml:space="preserve"> </w:t>
-      </w:r>
-      <w:r>
-        <w:t xml:space="preserve">While sex was the most significant effect for both M2 and M3</w:t>
-      </w:r>
-    </w:p>
-    <w:p>
-      <w:pPr>
-        <w:pStyle w:val="BodyText"/>
-      </w:pPr>
-      <w:r>
         <w:t xml:space="preserve">For the Mixed model, sex is the most significant effect (LTR; p =1.26</w:t>
       </w:r>
       <w:r>
-        <w:t xml:space="preserve">10^{-25}).The random effect of strain is also significant</w:t>
-      </w:r>
-      <w:r>
-        <w:t xml:space="preserve"> </w:t>
-      </w:r>
-      <w:r>
-        <w:t xml:space="preserve">(LRT; p =0.01). These results confirm the sex difference establish in the t.tests above – and suggesting variation across the strains (in the sexual dimorphism for this pattern).</w:t>
+        <w:t xml:space="preserve">10^{-25}).The random effect of strain is also significant (LRT; p =0.01).</w:t>
+      </w:r>
+    </w:p>
+    <w:p>
+      <w:pPr>
+        <w:pStyle w:val="BodyText"/>
+      </w:pPr>
+      <w:r>
+        <w:t xml:space="preserve">The linear models were used to detect if specific strains differed in the sex differences in the 1CO landscape. While sex was the most significant effect for both M2 and M3 (there were some strain specific effects…)</w:t>
       </w:r>
     </w:p>
     <w:p>
@@ -5362,27 +5136,6 @@
       <w:r>
         <w:t xml:space="preserve">10^{-7}). While the musc subspecies, LEW and KAZ strains had slightly signifcant effects (glm M2; Musc subsp p = 0.07, LEW strain p = 0.03) and (glm M3; LEW strain p = 0.03, KAZ strain p = 0.07).</w:t>
       </w:r>
-    </w:p>
-    <w:p>
-      <w:pPr>
-        <w:pStyle w:val="BodyText"/>
-      </w:pPr>
-      <w:r>
-        <w:t xml:space="preserve">(these results will be explored more fully in the Q2 section). The general pattern that emerges across these models is the sex effect being the most significant, (with the male single foci position being more telomeric compared to females).</w:t>
-      </w:r>
-    </w:p>
-    <w:p>
-      <w:pPr>
-        <w:pStyle w:val="BodyText"/>
-      </w:pPr>
-      <w:r>
-        <w:t xml:space="preserve">REMOVE THE SISCOTEN PLOTs…</w:t>
-      </w:r>
-    </w:p>
-    <w:p>
-      <w:pPr>
-        <w:pStyle w:val="BodyText"/>
-      </w:pPr>
     </w:p>
     <w:p>
       <w:pPr>
@@ -5425,7 +5178,7 @@
         <w:t xml:space="preserve"> </w:t>
       </w:r>
       <w:r>
-        <w:t xml:space="preserve">and normalized normalized by SC length (IFD</w:t>
+        <w:t xml:space="preserve">and normalized by SC length (IFD</w:t>
       </w:r>
       <w:r>
         <w:rPr>
@@ -5512,7 +5265,7 @@
         <w:t xml:space="preserve"> </w:t>
       </w:r>
       <w:r>
-        <w:t xml:space="preserve">might be an outlier (by having a larger than average degree of sexual dirmohpsim ). When the</w:t>
+        <w:t xml:space="preserve">might be an outlier (by having a larger than average degree of sexual dimorphism). When the</w:t>
       </w:r>
       <w:r>
         <w:t xml:space="preserve"> </w:t>
@@ -5534,7 +5287,7 @@
         <w:t xml:space="preserve"> </w:t>
       </w:r>
       <w:r>
-        <w:t xml:space="preserve">observations are removed, the difference is not longer significant (t.test; p = 0.27). This indicates there is no general pattern of sex differences in crossover interference measured in phyiscal (SC) units. (confirming deBoer and other models of crossover interference acting through phyical/mechanical force).</w:t>
+        <w:t xml:space="preserve">observations are removed, the difference is not longer significant (t.test; p = 0.27). This indicates there is no general pattern of sex differences in crossover interference measured in physical (SC) units. (confirming deBoer and other models of crossover interference acting through physical/mechanical force).</w:t>
       </w:r>
     </w:p>
     <w:p>
@@ -5554,15 +5307,15 @@
         <w:t xml:space="preserve"> </w:t>
       </w:r>
       <w:r>
-        <w:t xml:space="preserve">metrics can reveal more general recombination landscape patterns while controling for the underlying differences in chromatin compaction and SC length. Also this metric is closer to measures of interference from linkage maps which are also removed from physcial scales in that they measure frequencies of crossovers. Crossover interference is stronger in male specific linkage maps compared to female mapes in a variety of species (ref).</w:t>
-      </w:r>
-    </w:p>
-    <w:p>
-      <w:pPr>
-        <w:pStyle w:val="BodyText"/>
-      </w:pPr>
-      <w:r>
-        <w:t xml:space="preserve">On the other hand, the difference in mean IFD</w:t>
+        <w:t xml:space="preserve">metrics can reveal more general recombination landscape patterns while controlling for the underlying differences in chromatin compaction and SC length. Also this metric is closer to measures of interference from linkage maps which are also removed from physical scales in that they measure frequencies of crossovers. Crossover interference is stronger in male specific linkage maps compared to female maps in a variety of species (ref).</w:t>
+      </w:r>
+    </w:p>
+    <w:p>
+      <w:pPr>
+        <w:pStyle w:val="BodyText"/>
+      </w:pPr>
+      <w:r>
+        <w:t xml:space="preserve">The difference in mean IFD</w:t>
       </w:r>
       <w:r>
         <w:rPr>
@@ -5586,7 +5339,7 @@
         <w:t xml:space="preserve"> </w:t>
       </w:r>
       <w:r>
-        <w:t xml:space="preserve">are significanly long in six of seven strains (MSM t.test; p-value = 0.01),</w:t>
+        <w:t xml:space="preserve">are significantly long in six of seven strains (MSM t.test; p-value = 0.01),</w:t>
       </w:r>
       <w:r>
         <w:t xml:space="preserve"> </w:t>
@@ -5761,23 +5514,20 @@
         <w:t xml:space="preserve"> </w:t>
       </w:r>
       <w:r>
-        <w:t xml:space="preserve">(t.test; p-value = 0.33). These results indicate a general pattern of two foci are seperated by more area (hence stronger interference) in males.</w:t>
-      </w:r>
-      <w:r>
-        <w:t xml:space="preserve"> </w:t>
-      </w:r>
-    </w:p>
-    <w:p>
-      <w:pPr>
-        <w:pStyle w:val="BodyText"/>
-      </w:pPr>
-    </w:p>
-    <w:p>
-      <w:pPr>
-        <w:pStyle w:val="BodyText"/>
-      </w:pPr>
-      <w:r>
-        <w:t xml:space="preserve">GENERAL RESTULTS â DIFFERENCES between sexes</w:t>
+        <w:t xml:space="preserve">(t.test; p-value = 0.33). These results indicate a general pattern of two foci are seperated by more area (hence stronger interference) in males. These results indicate a general pattern of two foci are separated by more area (hence stronger interference) in males.</w:t>
+      </w:r>
+    </w:p>
+    <w:p>
+      <w:pPr>
+        <w:pStyle w:val="BodyText"/>
+      </w:pPr>
+    </w:p>
+    <w:p>
+      <w:pPr>
+        <w:pStyle w:val="BodyText"/>
+      </w:pPr>
+      <w:r>
+        <w:t xml:space="preserve">GENERAL RESTULTS DIFFERENCES between sexes</w:t>
       </w:r>
     </w:p>
     <w:p>
@@ -5840,22 +5590,13 @@
         <w:pStyle w:val="BodyText"/>
       </w:pPr>
       <w:r>
-        <w:rPr>
-          <w:b/>
-        </w:rPr>
-        <w:t xml:space="preserve">THE male female pattern</w:t>
-      </w:r>
-      <w:r>
-        <w:t xml:space="preserve"> </w:t>
-      </w:r>
-      <w:r>
-        <w:t xml:space="preserve">the female norm IFD are centered at ~50% – but they also seem to have a higher rate of short (&lt;25%) normalized IFDs. There seems to be a 25% norm.IFD cutoff (in females) – but some mice seem to have less of this cut off.</w:t>
-      </w:r>
-      <w:r>
-        <w:t xml:space="preserve"> </w:t>
-      </w:r>
-      <w:r>
-        <w:t xml:space="preserve">ANother way to discribe these results is in terms of thresholds (where the distributions end) with the general pattern of this sex difference is that the IFD</w:t>
+        <w:t xml:space="preserve">THE male vs female pattern…</w:t>
+      </w:r>
+      <w:r>
+        <w:t xml:space="preserve"> </w:t>
+      </w:r>
+      <w:r>
+        <w:t xml:space="preserve">the female norm IFD are centered at ~50% but they also seem to have a higher rate of short (&lt;25%) normalized IFDs. There seems to be a 25% norm.IFD cutoff (in females) but some mice seem to have less of this cut off. Another way to describe these results is in terms of thresholds (where the distributions end) with the general pattern of this sex difference is that the IFD</w:t>
       </w:r>
       <w:r>
         <w:rPr>
@@ -6359,11 +6100,6 @@
       <w:pPr>
         <w:pStyle w:val="BodyText"/>
       </w:pPr>
-    </w:p>
-    <w:p>
-      <w:pPr>
-        <w:pStyle w:val="BodyText"/>
-      </w:pPr>
       <w:r>
         <w:t xml:space="preserve">For the normalized values in both M2 and M3, sex is a significant effect, increasing nrm.IFD in males. SKIVE*male is the only other consistently significant effect, which also increases the nrm.IFD measure (p = male-SKIVE p = )</w:t>
       </w:r>
@@ -6381,25 +6117,31 @@
         <w:pStyle w:val="BodyText"/>
       </w:pPr>
       <w:r>
-        <w:t xml:space="preserve">Our comparison of interference across sexes â supports / applies with general patterns /results from the literature:</w:t>
-      </w:r>
-      <w:r>
-        <w:t xml:space="preserve"> </w:t>
-      </w:r>
-      <w:r>
-        <w:t xml:space="preserve">When interference is measured in physical SC units, â the differences between sexes â is low / only slightly significant</w:t>
-      </w:r>
-      <w:r>
-        <w:t xml:space="preserve"> </w:t>
-      </w:r>
-      <w:r>
-        <w:t xml:space="preserve">IFD raw is not significantly different (t.tests and models?). â indicating that the</w:t>
-      </w:r>
-      <w:r>
-        <w:t xml:space="preserve"> </w:t>
-      </w:r>
-      <w:r>
-        <w:t xml:space="preserve">While when the variance in chromatin compaction is controlled â males have stronger interference â (like genetic maps) â the impact on the rec landscapes being â¦.</w:t>
+        <w:t xml:space="preserve">Our comparison of interference across sexes supports the general patterns from the literature.</w:t>
+      </w:r>
+    </w:p>
+    <w:p>
+      <w:pPr>
+        <w:pStyle w:val="BodyText"/>
+      </w:pPr>
+      <w:r>
+        <w:t xml:space="preserve">IFD raw is not significantly different (t.tests and models?). indicating that the…</w:t>
+      </w:r>
+    </w:p>
+    <w:p>
+      <w:pPr>
+        <w:pStyle w:val="BodyText"/>
+      </w:pPr>
+      <w:r>
+        <w:t xml:space="preserve">When interference is measured in physical SC units, the differences between sexes is low / only slightly significant -leading support that the phyisical measures of interference (in SC units) is conserved within species.</w:t>
+      </w:r>
+    </w:p>
+    <w:p>
+      <w:pPr>
+        <w:pStyle w:val="BodyText"/>
+      </w:pPr>
+      <w:r>
+        <w:t xml:space="preserve">While when the variance in chromatin compaction is controlled males have stronger interference (like genetic maps) the impact on the rec landscapes being.</w:t>
       </w:r>
     </w:p>
     <w:p>
@@ -6627,13 +6369,38 @@
       <w:pPr>
         <w:pStyle w:val="FirstParagraph"/>
       </w:pPr>
-    </w:p>
-    <w:p>
-      <w:pPr>
-        <w:pStyle w:val="BodyText"/>
-      </w:pPr>
-      <w:r>
-        <w:t xml:space="preserve">While testing the sex differences, there were results (the significant subspecies effect) which suggest that the musculus and molossinus strains had longer SC compared to the domesticus strains - these two strains also contain the high rec strains - motivating a model/hypothesis that sc length / chromatin compaction evolution may proceed - facilitate the rapid male specific evolution in gwRR</w:t>
+      <w:r>
+        <w:t xml:space="preserve">While testing the sex differences, there were results (the significant subspecies effect) which suggest that the</w:t>
+      </w:r>
+      <w:r>
+        <w:t xml:space="preserve"> </w:t>
+      </w:r>
+      <w:r>
+        <w:rPr>
+          <w:i/>
+        </w:rPr>
+        <w:t xml:space="preserve">musculus</w:t>
+      </w:r>
+      <w:r>
+        <w:t xml:space="preserve"> </w:t>
+      </w:r>
+      <w:r>
+        <w:t xml:space="preserve">and</w:t>
+      </w:r>
+      <w:r>
+        <w:t xml:space="preserve"> </w:t>
+      </w:r>
+      <w:r>
+        <w:rPr>
+          <w:i/>
+        </w:rPr>
+        <w:t xml:space="preserve">molossinus</w:t>
+      </w:r>
+      <w:r>
+        <w:t xml:space="preserve"> </w:t>
+      </w:r>
+      <w:r>
+        <w:t xml:space="preserve">strains had longer SC compared to the domesticus strains - these two strains also contain the high rec strains - motivating a model/hypothesis that sc length / chromatin compaction evolution may facilitate the rapid male specific evolution in genome wide recombiantion rate.</w:t>
       </w:r>
     </w:p>
     <w:p>
@@ -6643,6 +6410,11 @@
       <w:r>
         <w:t xml:space="preserve">The confounding effects of sex chromosomes are removed in this section that makes comparisons within males. Three sc based metrics; total SC, mean short bivalent length and mean long bivalent length. With long bivalents isolated in the same manner as the short bivalent.</w:t>
       </w:r>
+    </w:p>
+    <w:p>
+      <w:pPr>
+        <w:pStyle w:val="BodyText"/>
+      </w:pPr>
     </w:p>
     <w:p>
       <w:pPr>
@@ -7067,18 +6839,15 @@
       <w:pPr>
         <w:pStyle w:val="BodyText"/>
       </w:pPr>
-      <w:r>
-        <w:t xml:space="preserve"> </w:t>
-      </w:r>
-      <w:r>
-        <w:t xml:space="preserve">–</w:t>
-      </w:r>
-    </w:p>
-    <w:p>
-      <w:pPr>
-        <w:pStyle w:val="BodyText"/>
-      </w:pPr>
-      <w:r>
+    </w:p>
+    <w:p>
+      <w:pPr>
+        <w:pStyle w:val="BodyText"/>
+      </w:pPr>
+      <w:r>
+        <w:rPr>
+          <w:b/>
+        </w:rPr>
         <w:t xml:space="preserve">M3 – tests within subspecies!!</w:t>
       </w:r>
     </w:p>
@@ -7106,90 +6875,13 @@
     </w:p>
     <w:p>
       <w:pPr>
-        <w:pStyle w:val="BlockText"/>
+        <w:pStyle w:val="BodyText"/>
       </w:pPr>
       <w:r>
         <w:rPr>
           <w:b/>
         </w:rPr>
-        <w:t xml:space="preserve">Summary Points</w:t>
-      </w:r>
-    </w:p>
-    <w:p>
-      <w:pPr>
-        <w:numPr>
-          <w:numId w:val="1002"/>
-          <w:ilvl w:val="0"/>
-        </w:numPr>
-      </w:pPr>
-      <w:r>
-        <w:t xml:space="preserve">Predicted differences, between High and low strains OR between Dom and Musc/Mol, only have significant p values when the single bivalent levels are used.</w:t>
-      </w:r>
-    </w:p>
-    <w:p>
-      <w:pPr>
-        <w:numPr>
-          <w:numId w:val="1002"/>
-          <w:ilvl w:val="0"/>
-        </w:numPr>
-      </w:pPr>
-      <w:r>
-        <w:t xml:space="preserve">(the glms, indecate there are many strain effects), Using the mouse average SC lengths, in the full data set all strain effects are significant. This is an indication that there is more variation for the SC lengths than for gwRR / CO counts.</w:t>
-      </w:r>
-    </w:p>
-    <w:p>
-      <w:pPr>
-        <w:numPr>
-          <w:numId w:val="1002"/>
-          <w:ilvl w:val="0"/>
-        </w:numPr>
-      </w:pPr>
-      <w:r>
-        <w:t xml:space="preserve">For the M3 models of mouse av.s across SC meterics, for many of the SC metrics, most all of the strain effects are significant</w:t>
-      </w:r>
-    </w:p>
-    <w:p>
-      <w:pPr>
-        <w:numPr>
-          <w:numId w:val="1002"/>
-          <w:ilvl w:val="0"/>
-        </w:numPr>
-      </w:pPr>
-      <w:r>
-        <w:t xml:space="preserve">for the M2 models of the mouse av, musc - mol are significant fixed effects</w:t>
-      </w:r>
-    </w:p>
-    <w:p>
-      <w:pPr>
-        <w:numPr>
-          <w:numId w:val="1002"/>
-          <w:ilvl w:val="0"/>
-        </w:numPr>
-      </w:pPr>
-      <w:r>
-        <w:t xml:space="preserve">many strain effects, complications in the SC meterics; short/long single bivalents have lower sample size and the total SC might have noise due to the algorithm / differences in the imaging</w:t>
-      </w:r>
-    </w:p>
-    <w:p>
-      <w:pPr>
-        <w:numPr>
-          <w:numId w:val="1002"/>
-          <w:ilvl w:val="0"/>
-        </w:numPr>
-      </w:pPr>
-      <w:r>
-        <w:t xml:space="preserve">th predictions for M3 (strain) differencs (motivated by the gwrr variation are not met, (correlation of SC means and CO means?))</w:t>
-      </w:r>
-    </w:p>
-    <w:p>
-      <w:pPr>
-        <w:pStyle w:val="FirstParagraph"/>
-      </w:pPr>
-      <w:r>
-        <w:rPr>
-          <w:b/>
-        </w:rPr>
-        <w:t xml:space="preserve">THERE IS a weak signal of the high rec strains having longer SC (having evolved) longer SC (different chromatin compaction) â While the mouse mean total sc are significantly different between the two groups — this difference isnât translated to the reduced bivalent data sets (p = long p = short)</w:t>
+        <w:t xml:space="preserve">THERE IS a weak signal of the high rec strains having longer SC (having evolved) longer SC (different chromatin compaction) While the mouse mean total sc are significantly different between the two groups — this difference — translated to the reduced bivalent data sets (p = long p = short)</w:t>
       </w:r>
     </w:p>
     <w:p>
@@ -8035,6 +7727,11 @@
     </w:p>
     <w:p>
       <w:pPr>
+        <w:pStyle w:val="BodyText"/>
+      </w:pPr>
+    </w:p>
+    <w:p>
+      <w:pPr>
         <w:pStyle w:val="Heading1"/>
       </w:pPr>
       <w:bookmarkStart w:id="44" w:name="blank1"/>
@@ -8260,7 +7957,7 @@
       <w:pPr>
         <w:pStyle w:val="Compact"/>
         <w:numPr>
-          <w:numId w:val="1003"/>
+          <w:numId w:val="1001"/>
           <w:ilvl w:val="0"/>
         </w:numPr>
       </w:pPr>
@@ -8272,7 +7969,7 @@
       <w:pPr>
         <w:pStyle w:val="Compact"/>
         <w:numPr>
-          <w:numId w:val="1003"/>
+          <w:numId w:val="1001"/>
           <w:ilvl w:val="0"/>
         </w:numPr>
       </w:pPr>
@@ -8284,7 +7981,7 @@
       <w:pPr>
         <w:pStyle w:val="Compact"/>
         <w:numPr>
-          <w:numId w:val="1003"/>
+          <w:numId w:val="1001"/>
           <w:ilvl w:val="0"/>
         </w:numPr>
       </w:pPr>
@@ -8847,7 +8544,7 @@
     </w:lvl>
   </w:abstractNum>
   <w:abstractNum w:abstractNumId="990">
-    <w:nsid w:val="666478cb"/>
+    <w:nsid w:val="b3da154d"/>
     <w:multiLevelType w:val="multilevel"/>
     <w:lvl w:ilvl="0">
       <w:numFmt w:val="bullet"/>
@@ -8928,7 +8625,7 @@
     </w:lvl>
   </w:abstractNum>
   <w:abstractNum w:abstractNumId="99411">
-    <w:nsid w:val="58d5ad71"/>
+    <w:nsid w:val="fbdacea4"/>
     <w:multiLevelType w:val="multilevel"/>
     <w:lvl w:ilvl="0">
       <w:start w:val="1"/>
@@ -9006,87 +8703,6 @@
       <w:start w:val="1"/>
       <w:numFmt w:val="decimal"/>
       <w:lvlText w:val="%7."/>
-      <w:lvlJc w:val="left"/>
-      <w:pPr>
-        <w:tabs>
-          <w:tab w:val="num" w:pos="4320"/>
-        </w:tabs>
-        <w:ind w:left="4800" w:hanging="480"/>
-      </w:pPr>
-    </w:lvl>
-  </w:abstractNum>
-  <w:abstractNum w:abstractNumId="991">
-    <w:nsid w:val="b49cf5ef"/>
-    <w:multiLevelType w:val="multilevel"/>
-    <w:lvl w:ilvl="0">
-      <w:numFmt w:val="bullet"/>
-      <w:lvlText w:val="•"/>
-      <w:lvlJc w:val="left"/>
-      <w:pPr>
-        <w:tabs>
-          <w:tab w:val="num" w:pos="0"/>
-        </w:tabs>
-        <w:ind w:left="480" w:hanging="480"/>
-      </w:pPr>
-    </w:lvl>
-    <w:lvl w:ilvl="1">
-      <w:numFmt w:val="bullet"/>
-      <w:lvlText w:val="–"/>
-      <w:lvlJc w:val="left"/>
-      <w:pPr>
-        <w:tabs>
-          <w:tab w:val="num" w:pos="720"/>
-        </w:tabs>
-        <w:ind w:left="1200" w:hanging="480"/>
-      </w:pPr>
-    </w:lvl>
-    <w:lvl w:ilvl="2">
-      <w:numFmt w:val="bullet"/>
-      <w:lvlText w:val="•"/>
-      <w:lvlJc w:val="left"/>
-      <w:pPr>
-        <w:tabs>
-          <w:tab w:val="num" w:pos="1440"/>
-        </w:tabs>
-        <w:ind w:left="1920" w:hanging="480"/>
-      </w:pPr>
-    </w:lvl>
-    <w:lvl w:ilvl="3">
-      <w:numFmt w:val="bullet"/>
-      <w:lvlText w:val="–"/>
-      <w:lvlJc w:val="left"/>
-      <w:pPr>
-        <w:tabs>
-          <w:tab w:val="num" w:pos="2160"/>
-        </w:tabs>
-        <w:ind w:left="2640" w:hanging="480"/>
-      </w:pPr>
-    </w:lvl>
-    <w:lvl w:ilvl="4">
-      <w:numFmt w:val="bullet"/>
-      <w:lvlText w:val="•"/>
-      <w:lvlJc w:val="left"/>
-      <w:pPr>
-        <w:tabs>
-          <w:tab w:val="num" w:pos="2880"/>
-        </w:tabs>
-        <w:ind w:left="3360" w:hanging="480"/>
-      </w:pPr>
-    </w:lvl>
-    <w:lvl w:ilvl="5">
-      <w:numFmt w:val="bullet"/>
-      <w:lvlText w:val="–"/>
-      <w:lvlJc w:val="left"/>
-      <w:pPr>
-        <w:tabs>
-          <w:tab w:val="num" w:pos="3600"/>
-        </w:tabs>
-        <w:ind w:left="4080" w:hanging="480"/>
-      </w:pPr>
-    </w:lvl>
-    <w:lvl w:ilvl="6">
-      <w:numFmt w:val="bullet"/>
-      <w:lvlText w:val="•"/>
       <w:lvlJc w:val="left"/>
       <w:pPr>
         <w:tabs>
@@ -9103,33 +8719,6 @@
     <w:abstractNumId w:val="990"/>
   </w:num>
   <w:num w:numId="1001">
-    <w:abstractNumId w:val="99411"/>
-    <w:lvlOverride w:ilvl="0">
-      <w:startOverride w:val="1"/>
-    </w:lvlOverride>
-    <w:lvlOverride w:ilvl="1">
-      <w:startOverride w:val="1"/>
-    </w:lvlOverride>
-    <w:lvlOverride w:ilvl="2">
-      <w:startOverride w:val="1"/>
-    </w:lvlOverride>
-    <w:lvlOverride w:ilvl="3">
-      <w:startOverride w:val="1"/>
-    </w:lvlOverride>
-    <w:lvlOverride w:ilvl="4">
-      <w:startOverride w:val="1"/>
-    </w:lvlOverride>
-    <w:lvlOverride w:ilvl="5">
-      <w:startOverride w:val="1"/>
-    </w:lvlOverride>
-    <w:lvlOverride w:ilvl="6">
-      <w:startOverride w:val="1"/>
-    </w:lvlOverride>
-  </w:num>
-  <w:num w:numId="1002">
-    <w:abstractNumId w:val="991"/>
-  </w:num>
-  <w:num w:numId="1003">
     <w:abstractNumId w:val="99411"/>
     <w:lvlOverride w:ilvl="0">
       <w:startOverride w:val="1"/>

</xml_diff>